<commit_message>
paper and lab update
</commit_message>
<xml_diff>
--- a/paper and tutorial/FINAL Group 5 Lab Tutorial.docx
+++ b/paper and tutorial/FINAL Group 5 Lab Tutorial.docx
@@ -32,12 +32,12 @@
             <wp:extent cx="1140718" cy="967740"/>
             <wp:effectExtent b="0" l="0" r="0" t="0"/>
             <wp:wrapNone/>
-            <wp:docPr id="36" name="image8.jpg"/>
+            <wp:docPr id="36" name="image9.jpg"/>
             <a:graphic>
               <a:graphicData uri="http://schemas.openxmlformats.org/drawingml/2006/picture">
                 <pic:pic>
                   <pic:nvPicPr>
-                    <pic:cNvPr id="0" name="image8.jpg"/>
+                    <pic:cNvPr id="0" name="image9.jpg"/>
                     <pic:cNvPicPr preferRelativeResize="0"/>
                   </pic:nvPicPr>
                   <pic:blipFill>
@@ -133,12 +133,12 @@
                 <wp:inline distB="0" distT="0" distL="0" distR="0">
                   <wp:extent cx="314325" cy="314325"/>
                   <wp:effectExtent b="0" l="0" r="0" t="0"/>
-                  <wp:docPr descr="C:\Users\jwoo5\AppData\Local\Temp\templateTermTutorial.html" id="24" name="image28.png"/>
+                  <wp:docPr descr="C:\Users\jwoo5\AppData\Local\Temp\templateTermTutorial.html" id="24" name="image16.png"/>
                   <a:graphic>
                     <a:graphicData uri="http://schemas.openxmlformats.org/drawingml/2006/picture">
                       <pic:pic>
                         <pic:nvPicPr>
-                          <pic:cNvPr descr="C:\Users\jwoo5\AppData\Local\Temp\templateTermTutorial.html" id="0" name="image28.png"/>
+                          <pic:cNvPr descr="C:\Users\jwoo5\AppData\Local\Temp\templateTermTutorial.html" id="0" name="image16.png"/>
                           <pic:cNvPicPr preferRelativeResize="0"/>
                         </pic:nvPicPr>
                         <pic:blipFill>
@@ -188,12 +188,12 @@
             <wp:extent cx="693420" cy="693420"/>
             <wp:effectExtent b="0" l="0" r="0" t="0"/>
             <wp:wrapSquare wrapText="bothSides" distB="0" distT="0" distL="0" distR="0"/>
-            <wp:docPr descr="https://avatars2.githubusercontent.com/u/4156894?v=3&amp;s=100" id="41" name="image12.jpg"/>
+            <wp:docPr descr="https://avatars2.githubusercontent.com/u/4156894?v=3&amp;s=100" id="41" name="image6.jpg"/>
             <a:graphic>
               <a:graphicData uri="http://schemas.openxmlformats.org/drawingml/2006/picture">
                 <pic:pic>
                   <pic:nvPicPr>
-                    <pic:cNvPr descr="https://avatars2.githubusercontent.com/u/4156894?v=3&amp;s=100" id="0" name="image12.jpg"/>
+                    <pic:cNvPr descr="https://avatars2.githubusercontent.com/u/4156894?v=3&amp;s=100" id="0" name="image6.jpg"/>
                     <pic:cNvPicPr preferRelativeResize="0"/>
                   </pic:nvPicPr>
                   <pic:blipFill>
@@ -321,12 +321,12 @@
                 <wp:extent cx="314325" cy="314325"/>
                 <wp:effectExtent b="0" l="0" r="0" t="0"/>
                 <wp:wrapSquare wrapText="bothSides" distB="0" distT="0" distL="0" distR="0"/>
-                <wp:docPr descr="California State University, Los Angeles" id="23" name="image27.png"/>
+                <wp:docPr descr="California State University, Los Angeles" id="23" name="image12.png"/>
                 <a:graphic>
                   <a:graphicData uri="http://schemas.openxmlformats.org/drawingml/2006/picture">
                     <pic:pic>
                       <pic:nvPicPr>
-                        <pic:cNvPr descr="California State University, Los Angeles" id="0" name="image27.png"/>
+                        <pic:cNvPr descr="California State University, Los Angeles" id="0" name="image12.png"/>
                         <pic:cNvPicPr preferRelativeResize="0"/>
                       </pic:nvPicPr>
                       <pic:blipFill>
@@ -655,7 +655,27 @@
           <w:szCs w:val="24"/>
           <w:rtl w:val="0"/>
         </w:rPr>
-        <w:t xml:space="preserve">Jinhui Liu (jliu2@calstatela.edu)</w:t>
+        <w:t xml:space="preserve">Jinhui Liu (</w:t>
+      </w:r>
+      <w:hyperlink r:id="rId17">
+        <w:r>
+          <w:rPr>
+            <w:color w:val="1155cc"/>
+            <w:sz w:val="24"/>
+            <w:szCs w:val="24"/>
+            <w:u w:val="single"/>
+            <w:rtl w:val="0"/>
+          </w:rPr>
+          <w:t xml:space="preserve">jliu2@calstatela.edu</w:t>
+        </w:r>
+      </w:hyperlink>
+      <w:r>
+        <w:rPr>
+          <w:sz w:val="24"/>
+          <w:szCs w:val="24"/>
+          <w:rtl w:val="0"/>
+        </w:rPr>
+        <w:t xml:space="preserve">)</w:t>
       </w:r>
     </w:p>
     <w:p>
@@ -677,7 +697,25 @@
           <w:b w:val="0"/>
           <w:rtl w:val="0"/>
         </w:rPr>
-        <w:t xml:space="preserve">Aleksander Sekowski()</w:t>
+        <w:t xml:space="preserve">Aleksander Sekowski(</w:t>
+      </w:r>
+      <w:hyperlink r:id="rId18">
+        <w:r>
+          <w:rPr>
+            <w:b w:val="0"/>
+            <w:color w:val="1155cc"/>
+            <w:u w:val="single"/>
+            <w:rtl w:val="0"/>
+          </w:rPr>
+          <w:t xml:space="preserve">asekows@calstatela.edu</w:t>
+        </w:r>
+      </w:hyperlink>
+      <w:r>
+        <w:rPr>
+          <w:b w:val="0"/>
+          <w:rtl w:val="0"/>
+        </w:rPr>
+        <w:t xml:space="preserve">)</w:t>
       </w:r>
       <w:r>
         <w:rPr>
@@ -3092,16 +3130,16 @@
           <wp:inline distB="114300" distT="114300" distL="114300" distR="114300">
             <wp:extent cx="4497437" cy="2552700"/>
             <wp:effectExtent b="0" l="0" r="0" t="0"/>
-            <wp:docPr id="28" name="image4.png"/>
+            <wp:docPr id="28" name="image15.png"/>
             <a:graphic>
               <a:graphicData uri="http://schemas.openxmlformats.org/drawingml/2006/picture">
                 <pic:pic>
                   <pic:nvPicPr>
-                    <pic:cNvPr id="0" name="image4.png"/>
+                    <pic:cNvPr id="0" name="image15.png"/>
                     <pic:cNvPicPr preferRelativeResize="0"/>
                   </pic:nvPicPr>
                   <pic:blipFill>
-                    <a:blip r:embed="rId17"/>
+                    <a:blip r:embed="rId19"/>
                     <a:srcRect b="0" l="0" r="0" t="0"/>
                     <a:stretch>
                       <a:fillRect/>
@@ -3129,16 +3167,16 @@
           <wp:inline distB="114300" distT="114300" distL="114300" distR="114300">
             <wp:extent cx="4538663" cy="2295525"/>
             <wp:effectExtent b="0" l="0" r="0" t="0"/>
-            <wp:docPr id="38" name="image16.png"/>
+            <wp:docPr id="38" name="image13.png"/>
             <a:graphic>
               <a:graphicData uri="http://schemas.openxmlformats.org/drawingml/2006/picture">
                 <pic:pic>
                   <pic:nvPicPr>
-                    <pic:cNvPr id="0" name="image16.png"/>
+                    <pic:cNvPr id="0" name="image13.png"/>
                     <pic:cNvPicPr preferRelativeResize="0"/>
                   </pic:nvPicPr>
                   <pic:blipFill>
-                    <a:blip r:embed="rId18"/>
+                    <a:blip r:embed="rId20"/>
                     <a:srcRect b="0" l="0" r="0" t="0"/>
                     <a:stretch>
                       <a:fillRect/>
@@ -3201,16 +3239,16 @@
           <wp:inline distB="114300" distT="114300" distL="114300" distR="114300">
             <wp:extent cx="5229225" cy="3309938"/>
             <wp:effectExtent b="0" l="0" r="0" t="0"/>
-            <wp:docPr id="51" name="image25.png"/>
+            <wp:docPr id="51" name="image29.png"/>
             <a:graphic>
               <a:graphicData uri="http://schemas.openxmlformats.org/drawingml/2006/picture">
                 <pic:pic>
                   <pic:nvPicPr>
-                    <pic:cNvPr id="0" name="image25.png"/>
+                    <pic:cNvPr id="0" name="image29.png"/>
                     <pic:cNvPicPr preferRelativeResize="0"/>
                   </pic:nvPicPr>
                   <pic:blipFill>
-                    <a:blip r:embed="rId19"/>
+                    <a:blip r:embed="rId21"/>
                     <a:srcRect b="0" l="0" r="0" t="0"/>
                     <a:stretch>
                       <a:fillRect/>
@@ -3273,16 +3311,16 @@
           <wp:inline distB="114300" distT="114300" distL="114300" distR="114300">
             <wp:extent cx="4992737" cy="3105150"/>
             <wp:effectExtent b="0" l="0" r="0" t="0"/>
-            <wp:docPr id="37" name="image9.png"/>
+            <wp:docPr id="37" name="image11.png"/>
             <a:graphic>
               <a:graphicData uri="http://schemas.openxmlformats.org/drawingml/2006/picture">
                 <pic:pic>
                   <pic:nvPicPr>
-                    <pic:cNvPr id="0" name="image9.png"/>
+                    <pic:cNvPr id="0" name="image11.png"/>
                     <pic:cNvPicPr preferRelativeResize="0"/>
                   </pic:nvPicPr>
                   <pic:blipFill>
-                    <a:blip r:embed="rId20"/>
+                    <a:blip r:embed="rId22"/>
                     <a:srcRect b="0" l="0" r="0" t="0"/>
                     <a:stretch>
                       <a:fillRect/>
@@ -3338,16 +3376,16 @@
           <wp:inline distB="114300" distT="114300" distL="114300" distR="114300">
             <wp:extent cx="5162550" cy="1438275"/>
             <wp:effectExtent b="0" l="0" r="0" t="0"/>
-            <wp:docPr id="30" name="image5.png"/>
+            <wp:docPr id="30" name="image2.png"/>
             <a:graphic>
               <a:graphicData uri="http://schemas.openxmlformats.org/drawingml/2006/picture">
                 <pic:pic>
                   <pic:nvPicPr>
-                    <pic:cNvPr id="0" name="image5.png"/>
+                    <pic:cNvPr id="0" name="image2.png"/>
                     <pic:cNvPicPr preferRelativeResize="0"/>
                   </pic:nvPicPr>
                   <pic:blipFill>
-                    <a:blip r:embed="rId21"/>
+                    <a:blip r:embed="rId23"/>
                     <a:srcRect b="0" l="0" r="0" t="0"/>
                     <a:stretch>
                       <a:fillRect/>
@@ -3410,16 +3448,16 @@
           <wp:inline distB="114300" distT="114300" distL="114300" distR="114300">
             <wp:extent cx="4572000" cy="2881871"/>
             <wp:effectExtent b="0" l="0" r="0" t="0"/>
-            <wp:docPr id="39" name="image17.png"/>
+            <wp:docPr id="39" name="image7.png"/>
             <a:graphic>
               <a:graphicData uri="http://schemas.openxmlformats.org/drawingml/2006/picture">
                 <pic:pic>
                   <pic:nvPicPr>
-                    <pic:cNvPr id="0" name="image17.png"/>
+                    <pic:cNvPr id="0" name="image7.png"/>
                     <pic:cNvPicPr preferRelativeResize="0"/>
                   </pic:nvPicPr>
                   <pic:blipFill>
-                    <a:blip r:embed="rId22"/>
+                    <a:blip r:embed="rId24"/>
                     <a:srcRect b="0" l="0" r="0" t="0"/>
                     <a:stretch>
                       <a:fillRect/>
@@ -3497,16 +3535,16 @@
           <wp:inline distB="114300" distT="114300" distL="114300" distR="114300">
             <wp:extent cx="4296912" cy="1919288"/>
             <wp:effectExtent b="0" l="0" r="0" t="0"/>
-            <wp:docPr id="29" name="image10.png"/>
+            <wp:docPr id="29" name="image14.png"/>
             <a:graphic>
               <a:graphicData uri="http://schemas.openxmlformats.org/drawingml/2006/picture">
                 <pic:pic>
                   <pic:nvPicPr>
-                    <pic:cNvPr id="0" name="image10.png"/>
+                    <pic:cNvPr id="0" name="image14.png"/>
                     <pic:cNvPicPr preferRelativeResize="0"/>
                   </pic:nvPicPr>
                   <pic:blipFill>
-                    <a:blip r:embed="rId23"/>
+                    <a:blip r:embed="rId25"/>
                     <a:srcRect b="0" l="0" r="0" t="0"/>
                     <a:stretch>
                       <a:fillRect/>
@@ -3569,16 +3607,16 @@
           <wp:inline distB="114300" distT="114300" distL="114300" distR="114300">
             <wp:extent cx="4392662" cy="2104177"/>
             <wp:effectExtent b="0" l="0" r="0" t="0"/>
-            <wp:docPr id="50" name="image23.png"/>
+            <wp:docPr id="50" name="image20.png"/>
             <a:graphic>
               <a:graphicData uri="http://schemas.openxmlformats.org/drawingml/2006/picture">
                 <pic:pic>
                   <pic:nvPicPr>
-                    <pic:cNvPr id="0" name="image23.png"/>
+                    <pic:cNvPr id="0" name="image20.png"/>
                     <pic:cNvPicPr preferRelativeResize="0"/>
                   </pic:nvPicPr>
                   <pic:blipFill>
-                    <a:blip r:embed="rId24"/>
+                    <a:blip r:embed="rId26"/>
                     <a:srcRect b="0" l="0" r="0" t="0"/>
                     <a:stretch>
                       <a:fillRect/>
@@ -3641,16 +3679,16 @@
           <wp:inline distB="114300" distT="114300" distL="114300" distR="114300">
             <wp:extent cx="4869859" cy="1652588"/>
             <wp:effectExtent b="0" l="0" r="0" t="0"/>
-            <wp:docPr id="32" name="image7.png"/>
+            <wp:docPr id="32" name="image19.png"/>
             <a:graphic>
               <a:graphicData uri="http://schemas.openxmlformats.org/drawingml/2006/picture">
                 <pic:pic>
                   <pic:nvPicPr>
-                    <pic:cNvPr id="0" name="image7.png"/>
+                    <pic:cNvPr id="0" name="image19.png"/>
                     <pic:cNvPicPr preferRelativeResize="0"/>
                   </pic:nvPicPr>
                   <pic:blipFill>
-                    <a:blip r:embed="rId25"/>
+                    <a:blip r:embed="rId27"/>
                     <a:srcRect b="0" l="0" r="0" t="0"/>
                     <a:stretch>
                       <a:fillRect/>
@@ -3742,16 +3780,16 @@
           <wp:inline distB="114300" distT="114300" distL="114300" distR="114300">
             <wp:extent cx="5591175" cy="1862138"/>
             <wp:effectExtent b="0" l="0" r="0" t="0"/>
-            <wp:docPr id="27" name="image3.png"/>
+            <wp:docPr id="27" name="image10.png"/>
             <a:graphic>
               <a:graphicData uri="http://schemas.openxmlformats.org/drawingml/2006/picture">
                 <pic:pic>
                   <pic:nvPicPr>
-                    <pic:cNvPr id="0" name="image3.png"/>
+                    <pic:cNvPr id="0" name="image10.png"/>
                     <pic:cNvPicPr preferRelativeResize="0"/>
                   </pic:nvPicPr>
                   <pic:blipFill>
-                    <a:blip r:embed="rId26"/>
+                    <a:blip r:embed="rId28"/>
                     <a:srcRect b="0" l="0" r="0" t="0"/>
                     <a:stretch>
                       <a:fillRect/>
@@ -3829,16 +3867,16 @@
           <wp:inline distB="114300" distT="114300" distL="114300" distR="114300">
             <wp:extent cx="4638675" cy="2346771"/>
             <wp:effectExtent b="0" l="0" r="0" t="0"/>
-            <wp:docPr id="43" name="image24.png"/>
+            <wp:docPr id="43" name="image27.png"/>
             <a:graphic>
               <a:graphicData uri="http://schemas.openxmlformats.org/drawingml/2006/picture">
                 <pic:pic>
                   <pic:nvPicPr>
-                    <pic:cNvPr id="0" name="image24.png"/>
+                    <pic:cNvPr id="0" name="image27.png"/>
                     <pic:cNvPicPr preferRelativeResize="0"/>
                   </pic:nvPicPr>
                   <pic:blipFill>
-                    <a:blip r:embed="rId27"/>
+                    <a:blip r:embed="rId29"/>
                     <a:srcRect b="0" l="0" r="0" t="0"/>
                     <a:stretch>
                       <a:fillRect/>
@@ -3901,16 +3939,16 @@
           <wp:inline distB="114300" distT="114300" distL="114300" distR="114300">
             <wp:extent cx="4933950" cy="2624138"/>
             <wp:effectExtent b="0" l="0" r="0" t="0"/>
-            <wp:docPr id="35" name="image13.png"/>
+            <wp:docPr id="35" name="image4.png"/>
             <a:graphic>
               <a:graphicData uri="http://schemas.openxmlformats.org/drawingml/2006/picture">
                 <pic:pic>
                   <pic:nvPicPr>
-                    <pic:cNvPr id="0" name="image13.png"/>
+                    <pic:cNvPr id="0" name="image4.png"/>
                     <pic:cNvPicPr preferRelativeResize="0"/>
                   </pic:nvPicPr>
                   <pic:blipFill>
-                    <a:blip r:embed="rId28"/>
+                    <a:blip r:embed="rId30"/>
                     <a:srcRect b="0" l="0" r="0" t="0"/>
                     <a:stretch>
                       <a:fillRect/>
@@ -3966,16 +4004,16 @@
           <wp:inline distB="114300" distT="114300" distL="114300" distR="114300">
             <wp:extent cx="4767263" cy="2047875"/>
             <wp:effectExtent b="0" l="0" r="0" t="0"/>
-            <wp:docPr id="34" name="image15.png"/>
+            <wp:docPr id="34" name="image8.png"/>
             <a:graphic>
               <a:graphicData uri="http://schemas.openxmlformats.org/drawingml/2006/picture">
                 <pic:pic>
                   <pic:nvPicPr>
-                    <pic:cNvPr id="0" name="image15.png"/>
+                    <pic:cNvPr id="0" name="image8.png"/>
                     <pic:cNvPicPr preferRelativeResize="0"/>
                   </pic:nvPicPr>
                   <pic:blipFill>
-                    <a:blip r:embed="rId29"/>
+                    <a:blip r:embed="rId31"/>
                     <a:srcRect b="0" l="0" r="0" t="0"/>
                     <a:stretch>
                       <a:fillRect/>
@@ -4038,16 +4076,16 @@
           <wp:inline distB="114300" distT="114300" distL="114300" distR="114300">
             <wp:extent cx="3702277" cy="4141384"/>
             <wp:effectExtent b="0" l="0" r="0" t="0"/>
-            <wp:docPr id="31" name="image1.png"/>
+            <wp:docPr id="31" name="image5.png"/>
             <a:graphic>
               <a:graphicData uri="http://schemas.openxmlformats.org/drawingml/2006/picture">
                 <pic:pic>
                   <pic:nvPicPr>
-                    <pic:cNvPr id="0" name="image1.png"/>
+                    <pic:cNvPr id="0" name="image5.png"/>
                     <pic:cNvPicPr preferRelativeResize="0"/>
                   </pic:nvPicPr>
                   <pic:blipFill>
-                    <a:blip r:embed="rId30"/>
+                    <a:blip r:embed="rId32"/>
                     <a:srcRect b="0" l="0" r="0" t="0"/>
                     <a:stretch>
                       <a:fillRect/>
@@ -4110,7 +4148,7 @@
                     <pic:cNvPicPr preferRelativeResize="0"/>
                   </pic:nvPicPr>
                   <pic:blipFill>
-                    <a:blip r:embed="rId31"/>
+                    <a:blip r:embed="rId33"/>
                     <a:srcRect b="0" l="0" r="0" t="0"/>
                     <a:stretch>
                       <a:fillRect/>
@@ -5119,7 +5157,7 @@
         </w:rPr>
         <w:t xml:space="preserve">scp </w:t>
       </w:r>
-      <w:hyperlink r:id="rId32">
+      <w:hyperlink r:id="rId34">
         <w:r>
           <w:rPr>
             <w:rFonts w:ascii="Calibri" w:cs="Calibri" w:eastAsia="Calibri" w:hAnsi="Calibri"/>
@@ -5306,16 +5344,16 @@
           <wp:inline distB="0" distT="0" distL="0" distR="0">
             <wp:extent cx="4381500" cy="4133850"/>
             <wp:effectExtent b="0" l="0" r="0" t="0"/>
-            <wp:docPr id="40" name="image2.png"/>
+            <wp:docPr id="40" name="image3.png"/>
             <a:graphic>
               <a:graphicData uri="http://schemas.openxmlformats.org/drawingml/2006/picture">
                 <pic:pic>
                   <pic:nvPicPr>
-                    <pic:cNvPr id="0" name="image2.png"/>
+                    <pic:cNvPr id="0" name="image3.png"/>
                     <pic:cNvPicPr preferRelativeResize="0"/>
                   </pic:nvPicPr>
                   <pic:blipFill>
-                    <a:blip r:embed="rId33"/>
+                    <a:blip r:embed="rId35"/>
                     <a:srcRect b="0" l="0" r="0" t="0"/>
                     <a:stretch>
                       <a:fillRect/>
@@ -5592,16 +5630,16 @@
           <wp:inline distB="0" distT="0" distL="0" distR="0">
             <wp:extent cx="3343275" cy="1190625"/>
             <wp:effectExtent b="0" l="0" r="0" t="0"/>
-            <wp:docPr id="45" name="image22.png"/>
+            <wp:docPr id="45" name="image26.png"/>
             <a:graphic>
               <a:graphicData uri="http://schemas.openxmlformats.org/drawingml/2006/picture">
                 <pic:pic>
                   <pic:nvPicPr>
-                    <pic:cNvPr id="0" name="image22.png"/>
+                    <pic:cNvPr id="0" name="image26.png"/>
                     <pic:cNvPicPr preferRelativeResize="0"/>
                   </pic:nvPicPr>
                   <pic:blipFill>
-                    <a:blip r:embed="rId34"/>
+                    <a:blip r:embed="rId36"/>
                     <a:srcRect b="0" l="0" r="0" t="0"/>
                     <a:stretch>
                       <a:fillRect/>
@@ -5728,16 +5766,16 @@
           <wp:inline distB="0" distT="0" distL="0" distR="0">
             <wp:extent cx="2066925" cy="2724150"/>
             <wp:effectExtent b="0" l="0" r="0" t="0"/>
-            <wp:docPr id="42" name="image11.png"/>
+            <wp:docPr id="42" name="image24.png"/>
             <a:graphic>
               <a:graphicData uri="http://schemas.openxmlformats.org/drawingml/2006/picture">
                 <pic:pic>
                   <pic:nvPicPr>
-                    <pic:cNvPr id="0" name="image11.png"/>
+                    <pic:cNvPr id="0" name="image24.png"/>
                     <pic:cNvPicPr preferRelativeResize="0"/>
                   </pic:nvPicPr>
                   <pic:blipFill>
-                    <a:blip r:embed="rId35"/>
+                    <a:blip r:embed="rId37"/>
                     <a:srcRect b="0" l="0" r="0" t="0"/>
                     <a:stretch>
                       <a:fillRect/>
@@ -5862,16 +5900,16 @@
           <wp:inline distB="0" distT="0" distL="0" distR="0">
             <wp:extent cx="5298199" cy="3916442"/>
             <wp:effectExtent b="0" l="0" r="0" t="0"/>
-            <wp:docPr id="44" name="image26.png"/>
+            <wp:docPr id="44" name="image23.png"/>
             <a:graphic>
               <a:graphicData uri="http://schemas.openxmlformats.org/drawingml/2006/picture">
                 <pic:pic>
                   <pic:nvPicPr>
-                    <pic:cNvPr id="0" name="image26.png"/>
+                    <pic:cNvPr id="0" name="image23.png"/>
                     <pic:cNvPicPr preferRelativeResize="0"/>
                   </pic:nvPicPr>
                   <pic:blipFill>
-                    <a:blip r:embed="rId36"/>
+                    <a:blip r:embed="rId38"/>
                     <a:srcRect b="0" l="0" r="0" t="0"/>
                     <a:stretch>
                       <a:fillRect/>
@@ -6854,16 +6892,16 @@
           <wp:inline distB="0" distT="0" distL="0" distR="0">
             <wp:extent cx="5943600" cy="3109595"/>
             <wp:effectExtent b="0" l="0" r="0" t="0"/>
-            <wp:docPr descr="Chart&#10;&#10;Description automatically generated" id="26" name="image6.png"/>
+            <wp:docPr descr="Chart&#10;&#10;Description automatically generated" id="26" name="image1.png"/>
             <a:graphic>
               <a:graphicData uri="http://schemas.openxmlformats.org/drawingml/2006/picture">
                 <pic:pic>
                   <pic:nvPicPr>
-                    <pic:cNvPr descr="Chart&#10;&#10;Description automatically generated" id="0" name="image6.png"/>
+                    <pic:cNvPr descr="Chart&#10;&#10;Description automatically generated" id="0" name="image1.png"/>
                     <pic:cNvPicPr preferRelativeResize="0"/>
                   </pic:nvPicPr>
                   <pic:blipFill>
-                    <a:blip r:embed="rId37"/>
+                    <a:blip r:embed="rId39"/>
                     <a:srcRect b="0" l="0" r="0" t="0"/>
                     <a:stretch>
                       <a:fillRect/>
@@ -6905,16 +6943,16 @@
           <wp:inline distB="0" distT="0" distL="0" distR="0">
             <wp:extent cx="4201170" cy="3239185"/>
             <wp:effectExtent b="0" l="0" r="0" t="0"/>
-            <wp:docPr id="33" name="image14.png"/>
+            <wp:docPr id="33" name="image22.png"/>
             <a:graphic>
               <a:graphicData uri="http://schemas.openxmlformats.org/drawingml/2006/picture">
                 <pic:pic>
                   <pic:nvPicPr>
-                    <pic:cNvPr id="0" name="image14.png"/>
+                    <pic:cNvPr id="0" name="image22.png"/>
                     <pic:cNvPicPr preferRelativeResize="0"/>
                   </pic:nvPicPr>
                   <pic:blipFill>
-                    <a:blip r:embed="rId38"/>
+                    <a:blip r:embed="rId40"/>
                     <a:srcRect b="0" l="0" r="0" t="0"/>
                     <a:stretch>
                       <a:fillRect/>
@@ -7015,7 +7053,7 @@
       <w:pPr>
         <w:rPr/>
       </w:pPr>
-      <w:hyperlink r:id="rId39">
+      <w:hyperlink r:id="rId41">
         <w:r>
           <w:rPr>
             <w:rFonts w:ascii="Arial" w:cs="Arial" w:eastAsia="Arial" w:hAnsi="Arial"/>
@@ -9713,16 +9751,16 @@
               <wp:inline distB="0" distT="0" distL="0" distR="0">
                 <wp:extent cx="314325" cy="314325"/>
                 <wp:effectExtent b="0" l="0" r="0" t="0"/>
-                <wp:docPr descr="legend icon" id="25" name="image29.png"/>
+                <wp:docPr descr="legend icon" id="25" name="image17.png"/>
                 <a:graphic>
                   <a:graphicData uri="http://schemas.openxmlformats.org/drawingml/2006/picture">
                     <pic:pic>
                       <pic:nvPicPr>
-                        <pic:cNvPr descr="legend icon" id="0" name="image29.png"/>
+                        <pic:cNvPr descr="legend icon" id="0" name="image17.png"/>
                         <pic:cNvPicPr preferRelativeResize="0"/>
                       </pic:nvPicPr>
                       <pic:blipFill>
-                        <a:blip r:embed="rId40"/>
+                        <a:blip r:embed="rId42"/>
                         <a:srcRect/>
                         <a:stretch>
                           <a:fillRect/>
@@ -10087,7 +10125,7 @@
         </w:rPr>
         <w:t xml:space="preserve">scp </w:t>
       </w:r>
-      <w:hyperlink r:id="rId41">
+      <w:hyperlink r:id="rId43">
         <w:r>
           <w:rPr>
             <w:color w:val="0563c1"/>
@@ -10252,16 +10290,16 @@
           <wp:inline distB="0" distT="0" distL="0" distR="0">
             <wp:extent cx="5848350" cy="2905125"/>
             <wp:effectExtent b="0" l="0" r="0" t="0"/>
-            <wp:docPr id="46" name="image19.png"/>
+            <wp:docPr id="46" name="image18.png"/>
             <a:graphic>
               <a:graphicData uri="http://schemas.openxmlformats.org/drawingml/2006/picture">
                 <pic:pic>
                   <pic:nvPicPr>
-                    <pic:cNvPr id="0" name="image19.png"/>
+                    <pic:cNvPr id="0" name="image18.png"/>
                     <pic:cNvPicPr preferRelativeResize="0"/>
                   </pic:nvPicPr>
                   <pic:blipFill>
-                    <a:blip r:embed="rId42"/>
+                    <a:blip r:embed="rId44"/>
                     <a:srcRect b="0" l="0" r="0" t="0"/>
                     <a:stretch>
                       <a:fillRect/>
@@ -10330,16 +10368,16 @@
           <wp:inline distB="0" distT="0" distL="0" distR="0">
             <wp:extent cx="5934075" cy="2571750"/>
             <wp:effectExtent b="0" l="0" r="0" t="0"/>
-            <wp:docPr id="48" name="image20.png"/>
+            <wp:docPr id="48" name="image28.png"/>
             <a:graphic>
               <a:graphicData uri="http://schemas.openxmlformats.org/drawingml/2006/picture">
                 <pic:pic>
                   <pic:nvPicPr>
-                    <pic:cNvPr id="0" name="image20.png"/>
+                    <pic:cNvPr id="0" name="image28.png"/>
                     <pic:cNvPicPr preferRelativeResize="0"/>
                   </pic:nvPicPr>
                   <pic:blipFill>
-                    <a:blip r:embed="rId43"/>
+                    <a:blip r:embed="rId45"/>
                     <a:srcRect b="0" l="0" r="0" t="0"/>
                     <a:stretch>
                       <a:fillRect/>
@@ -10413,16 +10451,16 @@
           <wp:inline distB="0" distT="0" distL="0" distR="0">
             <wp:extent cx="5934075" cy="3162300"/>
             <wp:effectExtent b="0" l="0" r="0" t="0"/>
-            <wp:docPr id="49" name="image18.png"/>
+            <wp:docPr id="49" name="image25.png"/>
             <a:graphic>
               <a:graphicData uri="http://schemas.openxmlformats.org/drawingml/2006/picture">
                 <pic:pic>
                   <pic:nvPicPr>
-                    <pic:cNvPr id="0" name="image18.png"/>
+                    <pic:cNvPr id="0" name="image25.png"/>
                     <pic:cNvPicPr preferRelativeResize="0"/>
                   </pic:nvPicPr>
                   <pic:blipFill>
-                    <a:blip r:embed="rId44"/>
+                    <a:blip r:embed="rId46"/>
                     <a:srcRect b="0" l="0" r="0" t="0"/>
                     <a:stretch>
                       <a:fillRect/>
@@ -10545,7 +10583,7 @@
         </w:rPr>
         <w:t xml:space="preserve">URL of Data Source: </w:t>
       </w:r>
-      <w:hyperlink r:id="rId45">
+      <w:hyperlink r:id="rId47">
         <w:r>
           <w:rPr>
             <w:rFonts w:ascii="Arial" w:cs="Arial" w:eastAsia="Arial" w:hAnsi="Arial"/>
@@ -11701,7 +11739,7 @@
 
 <file path=customXML/item1.xml><?xml version="1.0" encoding="utf-8"?>
 <go:gDocsCustomXmlDataStorage xmlns:go="http://customooxmlschemas.google.com/" xmlns:r="http://schemas.openxmlformats.org/officeDocument/2006/relationships">
-  <go:docsCustomData xmlns:go="http://customooxmlschemas.google.com/" roundtripDataSignature="AMtx7mg+9R0+Z2P9+Df0cIdtAOMeIL36Ow==">AMUW2mUA2uC8qcR/7LqIgeJo7nGoZCVu7lVqBA7kSaJmcavCDkJRi02ApyyjFU6QgDjGq8S7Xx8Ms1C0t7R0KUqIC3+h8RiCdbo9zqBLMZpX9HKmqmhtNhgUfixqd7kk1IRV5gIg7TEnyJ5bH5COve6WRqsTauD8TuFrLCUUGmbyvgxk8Z3eAtE=</go:docsCustomData>
+  <go:docsCustomData xmlns:go="http://customooxmlschemas.google.com/" roundtripDataSignature="AMtx7mg+9R0+Z2P9+Df0cIdtAOMeIL36Ow==">AMUW2mWMgsDUseO52PLMPJuILh/VxqWLy5lSU4BjF98kv/NNqx58N50eLY9rK20li38kh4KZwk+8At3aB+aXv6Y0Xu8+DDcJduwKQ9Hu0EGypVIoPOXSz2Pe7c0hIToBNqfulTdw2JTragbA8z0Kw7gZ5dv5yOrmgmvuMi4Bs8RyNI8LxXKnLZI=</go:docsCustomData>
 </go:gDocsCustomXmlDataStorage>
 </file>
 

</xml_diff>